<commit_message>
Word add Table Example
</commit_message>
<xml_diff>
--- a/AsposeWordSamples/docx/ReplaceSample.docx
+++ b/AsposeWordSamples/docx/ReplaceSample.docx
@@ -14,7 +14,11 @@
       </w:r>
     </w:p>
     <w:p/>
-    <w:p/>
+    <w:p>
+      <w:r>
+        <w:t>Replace</w:t>
+      </w:r>
+    </w:p>
     <w:p>
       <w:r>
         <w:rPr>
@@ -64,31 +68,7 @@
     <w:p/>
     <w:p>
       <w:r>
-        <w:rPr>
-          <w:rFonts w:hint="eastAsia"/>
-        </w:rPr>
-        <w:t>欄位</w:t>
-      </w:r>
-      <w:r>
-        <w:rPr>
-          <w:rFonts w:hint="eastAsia"/>
-        </w:rPr>
-        <w:t>1</w:t>
-      </w:r>
-      <w:r>
-        <w:rPr>
-          <w:rFonts w:hint="eastAsia"/>
-        </w:rPr>
-        <w:t>：</w:t>
-      </w:r>
-      <w:r>
-        <w:fldChar w:fldCharType="begin"/>
-      </w:r>
-      <w:r>
-        <w:instrText xml:space="preserve"> MERGEFIELD Column1 </w:instrText>
-      </w:r>
-      <w:r>
-        <w:fldChar w:fldCharType="end"/>
+        <w:t>MergeField</w:t>
       </w:r>
     </w:p>
     <w:p>
@@ -102,7 +82,7 @@
         <w:rPr>
           <w:rFonts w:hint="eastAsia"/>
         </w:rPr>
-        <w:t>2</w:t>
+        <w:t>1</w:t>
       </w:r>
       <w:r>
         <w:rPr>
@@ -114,19 +94,42 @@
         <w:fldChar w:fldCharType="begin"/>
       </w:r>
       <w:r>
-        <w:instrText xml:space="preserve"> MERGEFIELD Column2 </w:instrText>
+        <w:instrText xml:space="preserve"> MERGEFIELD Column1 </w:instrText>
       </w:r>
       <w:r>
         <w:fldChar w:fldCharType="end"/>
       </w:r>
     </w:p>
     <w:p>
-      <w:pPr>
-        <w:rPr>
-          <w:rFonts w:hint="eastAsia"/>
-        </w:rPr>
-      </w:pPr>
+      <w:r>
+        <w:rPr>
+          <w:rFonts w:hint="eastAsia"/>
+        </w:rPr>
+        <w:t>欄位</w:t>
+      </w:r>
+      <w:r>
+        <w:rPr>
+          <w:rFonts w:hint="eastAsia"/>
+        </w:rPr>
+        <w:t>2</w:t>
+      </w:r>
+      <w:r>
+        <w:rPr>
+          <w:rFonts w:hint="eastAsia"/>
+        </w:rPr>
+        <w:t>：</w:t>
+      </w:r>
+      <w:r>
+        <w:fldChar w:fldCharType="begin"/>
+      </w:r>
+      <w:r>
+        <w:instrText xml:space="preserve"> MERGEFIELD Column2 </w:instrText>
+      </w:r>
+      <w:r>
+        <w:fldChar w:fldCharType="end"/>
+      </w:r>
     </w:p>
+    <w:p/>
     <w:p/>
     <w:tbl>
       <w:tblPr>
@@ -148,11 +151,11 @@
           <w:p>
             <w:pPr>
               <w:rPr>
-                <w:rFonts w:hint="eastAsia"/>
                 <w:b/>
                 <w:bCs/>
               </w:rPr>
             </w:pPr>
+            <w:bookmarkStart w:id="0" w:name="Table1"/>
             <w:r>
               <w:rPr>
                 <w:rFonts w:hint="eastAsia"/>
@@ -174,6 +177,13 @@
                 <w:bCs/>
               </w:rPr>
             </w:pPr>
+            <w:r>
+              <w:rPr>
+                <w:b/>
+                <w:bCs/>
+              </w:rPr>
+              <w:t>1</w:t>
+            </w:r>
           </w:p>
         </w:tc>
         <w:tc>
@@ -187,6 +197,13 @@
                 <w:bCs/>
               </w:rPr>
             </w:pPr>
+            <w:r>
+              <w:rPr>
+                <w:b/>
+                <w:bCs/>
+              </w:rPr>
+              <w:t>2</w:t>
+            </w:r>
           </w:p>
         </w:tc>
         <w:tc>
@@ -200,6 +217,13 @@
                 <w:bCs/>
               </w:rPr>
             </w:pPr>
+            <w:r>
+              <w:rPr>
+                <w:b/>
+                <w:bCs/>
+              </w:rPr>
+              <w:t>3</w:t>
+            </w:r>
           </w:p>
         </w:tc>
       </w:tr>
@@ -208,27 +232,80 @@
           <w:tcPr>
             <w:tcW w:w="2123" w:type="dxa"/>
           </w:tcPr>
-          <w:p/>
+          <w:p>
+            <w:pPr>
+              <w:rPr>
+                <w:b/>
+                <w:bCs/>
+              </w:rPr>
+            </w:pPr>
+            <w:r>
+              <w:rPr>
+                <w:b/>
+                <w:bCs/>
+              </w:rPr>
+              <w:t>1</w:t>
+            </w:r>
+          </w:p>
         </w:tc>
         <w:tc>
           <w:tcPr>
             <w:tcW w:w="2057" w:type="dxa"/>
           </w:tcPr>
-          <w:p/>
+          <w:p>
+            <w:pPr>
+              <w:rPr>
+                <w:i/>
+                <w:iCs/>
+              </w:rPr>
+            </w:pPr>
+            <w:r>
+              <w:rPr>
+                <w:i/>
+                <w:iCs/>
+              </w:rPr>
+              <w:t>2</w:t>
+            </w:r>
+          </w:p>
         </w:tc>
         <w:tc>
           <w:tcPr>
             <w:tcW w:w="2058" w:type="dxa"/>
           </w:tcPr>
-          <w:p/>
+          <w:p>
+            <w:pPr>
+              <w:rPr>
+                <w:u w:val="single"/>
+              </w:rPr>
+            </w:pPr>
+            <w:r>
+              <w:rPr>
+                <w:u w:val="single"/>
+              </w:rPr>
+              <w:t>3</w:t>
+            </w:r>
+          </w:p>
         </w:tc>
         <w:tc>
           <w:tcPr>
             <w:tcW w:w="2058" w:type="dxa"/>
           </w:tcPr>
-          <w:p/>
+          <w:p>
+            <w:pPr>
+              <w:rPr>
+                <w:strike/>
+              </w:rPr>
+            </w:pPr>
+            <w:r>
+              <w:rPr>
+                <w:strike/>
+              </w:rPr>
+              <w:t>a</w:t>
+            </w:r>
+          </w:p>
         </w:tc>
       </w:tr>
+      <w:bookmarkEnd w:id="0"/>
     </w:tbl>
     <w:p/>
     <w:sectPr>

</xml_diff>